<commit_message>
print new after template tweak
</commit_message>
<xml_diff>
--- a/NWFLUG/bay-beacon-presr-CROSS-2019-04-13.docx
+++ b/NWFLUG/bay-beacon-presr-CROSS-2019-04-13.docx
@@ -7,7 +7,10 @@
         <w:pStyle w:val="FirstParagraph"/>
       </w:pPr>
       <w:r>
-        <w:t xml:space="preserve">**FOR IMMEDIATE RELEASE:</w:t>
+        <w:rPr>
+          <w:b/>
+        </w:rPr>
+        <w:t xml:space="preserve">FOR IMMEDIATE RELEASE:</w:t>
       </w:r>
     </w:p>
     <w:p>
@@ -15,6 +18,9 @@
         <w:pStyle w:val="BodyText"/>
       </w:pPr>
       <w:r>
+        <w:rPr>
+          <w:b/>
+        </w:rPr>
         <w:t xml:space="preserve">DESIRED BAY BEACON PUBLICATION DATE: May 1, 2019</w:t>
       </w:r>
     </w:p>
@@ -23,7 +29,10 @@
         <w:pStyle w:val="BodyText"/>
       </w:pPr>
       <w:r>
-        <w:t xml:space="preserve">Linux User Group Meeting**</w:t>
+        <w:rPr>
+          <w:b/>
+        </w:rPr>
+        <w:t xml:space="preserve">Linux User Group Meeting</w:t>
       </w:r>
     </w:p>
     <w:p>
@@ -287,7 +296,7 @@
     </w:lvl>
   </w:abstractNum>
   <w:abstractNum w:abstractNumId="990">
-    <w:nsid w:val="b04a9633"/>
+    <w:nsid w:val="90a05584"/>
     <w:multiLevelType w:val="multilevel"/>
     <w:lvl w:ilvl="0">
       <w:numFmt w:val="bullet"/>

</xml_diff>